<commit_message>
Update Group 2 Project Plan v1.2.docx
</commit_message>
<xml_diff>
--- a/Paper Work/Project Plans/Group 2 Project Plan v1.2.docx
+++ b/Paper Work/Project Plans/Group 2 Project Plan v1.2.docx
@@ -1327,7 +1327,7 @@
                   </wp:anchor>
                 </w:drawing>
               </mc:Choice>
-              <mc:Fallback xmlns:a="http://schemas.openxmlformats.org/drawingml/2006/main" xmlns:wp14="http://schemas.microsoft.com/office/word/2010/wordml">
+              <mc:Fallback xmlns:wp14="http://schemas.microsoft.com/office/word/2010/wordml" xmlns:a="http://schemas.openxmlformats.org/drawingml/2006/main">
                 <w:pict w14:anchorId="3AE477BF">
                   <v:group id="Group 38" style="position:absolute;margin-left:0;margin-top:0;width:18pt;height:10in;z-index:251659264;mso-width-percent:29;mso-height-percent:909;mso-left-percent:45;mso-position-horizontal-relative:page;mso-position-vertical:center;mso-position-vertical-relative:page;mso-width-percent:29;mso-height-percent:909;mso-left-percent:45" alt="Title: Decorative sidebar" coordsize="2286,91440" o:spid="_x0000_s1026" w14:anchorId="04DC0D6C" o:gfxdata="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">
                     <v:rect id="Rectangle 39" style="position:absolute;width:2286;height:87820;visibility:visible;mso-wrap-style:square;v-text-anchor:middle" o:spid="_x0000_s1027" fillcolor="#dd8047 [3205]" stroked="f" strokeweight="1pt" o:gfxdata="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"/>
@@ -5226,7 +5226,7 @@
               <w:ind w:left="0"/>
             </w:pPr>
             <w:r>
-              <w:t>27-11</w:t>
+              <w:t>28-11</w:t>
             </w:r>
           </w:p>
         </w:tc>
@@ -5246,83 +5246,13 @@
               <w:ind w:left="0"/>
             </w:pPr>
             <w:r>
-              <w:t>Evaluation of project members contribution by project group</w:t>
-            </w:r>
-          </w:p>
-        </w:tc>
-        <w:tc>
-          <w:tcPr>
-            <w:tcW w:w="1138" w:type="dxa"/>
-            <w:tcBorders>
-              <w:top w:val="nil"/>
-              <w:left w:val="nil"/>
-              <w:bottom w:val="nil"/>
-              <w:right w:val="nil"/>
-            </w:tcBorders>
-          </w:tcPr>
-          <w:p>
-            <w:pPr>
-              <w:spacing w:after="100"/>
-              <w:ind w:left="0"/>
-            </w:pPr>
-          </w:p>
-        </w:tc>
-      </w:tr>
-      <w:tr>
-        <w:tc>
-          <w:tcPr>
-            <w:tcW w:w="851" w:type="dxa"/>
-            <w:tcBorders>
-              <w:top w:val="nil"/>
-              <w:left w:val="nil"/>
-              <w:bottom w:val="nil"/>
-              <w:right w:val="nil"/>
-            </w:tcBorders>
-          </w:tcPr>
-          <w:p>
-            <w:pPr>
-              <w:spacing w:after="100"/>
-              <w:ind w:left="0" w:right="0"/>
-            </w:pPr>
-          </w:p>
-        </w:tc>
-        <w:tc>
-          <w:tcPr>
-            <w:tcW w:w="850" w:type="dxa"/>
-            <w:tcBorders>
-              <w:top w:val="nil"/>
-              <w:left w:val="nil"/>
-              <w:bottom w:val="nil"/>
-              <w:right w:val="nil"/>
-            </w:tcBorders>
-          </w:tcPr>
-          <w:p>
-            <w:pPr>
-              <w:spacing w:after="100"/>
-              <w:ind w:left="0"/>
-            </w:pPr>
-            <w:r>
-              <w:t>28-11</w:t>
-            </w:r>
-          </w:p>
-        </w:tc>
-        <w:tc>
-          <w:tcPr>
-            <w:tcW w:w="6521" w:type="dxa"/>
-            <w:tcBorders>
-              <w:top w:val="nil"/>
-              <w:left w:val="nil"/>
-              <w:bottom w:val="nil"/>
-              <w:right w:val="nil"/>
-            </w:tcBorders>
-          </w:tcPr>
-          <w:p>
-            <w:pPr>
-              <w:spacing w:after="100"/>
-              <w:ind w:left="0"/>
-            </w:pPr>
-            <w:r>
-              <w:t>First mathematical model created</w:t>
+              <w:t>First mathematical model</w:t>
+            </w:r>
+            <w:r>
+              <w:t>s</w:t>
+            </w:r>
+            <w:r>
+              <w:t xml:space="preserve"> created</w:t>
             </w:r>
           </w:p>
         </w:tc>
@@ -5547,7 +5477,7 @@
               <w:ind w:left="0"/>
             </w:pPr>
             <w:r>
-              <w:t>Presenting evaluation of challenges and approaches to project group</w:t>
+              <w:t>Evaluation of project members contribution by project group</w:t>
             </w:r>
           </w:p>
         </w:tc>
@@ -5904,7 +5834,16 @@
               <w:ind w:left="0"/>
             </w:pPr>
             <w:r>
-              <w:t>10-11</w:t>
+              <w:t>1</w:t>
+            </w:r>
+            <w:r>
+              <w:t>1</w:t>
+            </w:r>
+            <w:r>
+              <w:t>-1</w:t>
+            </w:r>
+            <w:r>
+              <w:t>2</w:t>
             </w:r>
           </w:p>
         </w:tc>
@@ -5923,14 +5862,87 @@
               <w:spacing w:after="100"/>
               <w:ind w:left="0"/>
             </w:pPr>
+            <w:r>
+              <w:t>Presenting preliminary results of modelling to group</w:t>
+            </w:r>
+          </w:p>
+        </w:tc>
+        <w:tc>
+          <w:tcPr>
+            <w:tcW w:w="1138" w:type="dxa"/>
+            <w:tcBorders>
+              <w:top w:val="nil"/>
+              <w:left w:val="nil"/>
+              <w:bottom w:val="nil"/>
+              <w:right w:val="nil"/>
+            </w:tcBorders>
+          </w:tcPr>
+          <w:p>
+            <w:pPr>
+              <w:spacing w:after="100"/>
+              <w:ind w:left="0"/>
+            </w:pPr>
+          </w:p>
+        </w:tc>
+      </w:tr>
+      <w:tr>
+        <w:tc>
+          <w:tcPr>
+            <w:tcW w:w="851" w:type="dxa"/>
+            <w:tcBorders>
+              <w:top w:val="nil"/>
+              <w:left w:val="nil"/>
+              <w:bottom w:val="nil"/>
+              <w:right w:val="nil"/>
+            </w:tcBorders>
+          </w:tcPr>
+          <w:p>
+            <w:pPr>
+              <w:spacing w:after="100"/>
+              <w:ind w:left="0" w:right="0"/>
+            </w:pPr>
+          </w:p>
+        </w:tc>
+        <w:tc>
+          <w:tcPr>
+            <w:tcW w:w="850" w:type="dxa"/>
+            <w:tcBorders>
+              <w:top w:val="nil"/>
+              <w:left w:val="nil"/>
+              <w:bottom w:val="nil"/>
+              <w:right w:val="nil"/>
+            </w:tcBorders>
+          </w:tcPr>
+          <w:p>
+            <w:pPr>
+              <w:spacing w:after="100"/>
+              <w:ind w:left="0"/>
+            </w:pPr>
+            <w:r>
+              <w:t>11-12</w:t>
+            </w:r>
+          </w:p>
+        </w:tc>
+        <w:tc>
+          <w:tcPr>
+            <w:tcW w:w="6521" w:type="dxa"/>
+            <w:tcBorders>
+              <w:top w:val="nil"/>
+              <w:left w:val="nil"/>
+              <w:bottom w:val="nil"/>
+              <w:right w:val="nil"/>
+            </w:tcBorders>
+          </w:tcPr>
+          <w:p>
+            <w:pPr>
+              <w:spacing w:after="100"/>
+              <w:ind w:left="0"/>
+            </w:pPr>
+            <w:r>
+              <w:t>Presenting evaluation of challenges and approaches to project group</w:t>
+            </w:r>
             <w:bookmarkStart w:id="33" w:name="_GoBack"/>
             <w:bookmarkEnd w:id="33"/>
-            <w:r>
-              <w:t>Presenting preliminary results of mo</w:t>
-            </w:r>
-            <w:r>
-              <w:t>delling to group</w:t>
-            </w:r>
           </w:p>
         </w:tc>
         <w:tc>
@@ -14284,7 +14296,7 @@
 </file>
 
 <file path=customXml/itemProps3.xml><?xml version="1.0" encoding="utf-8"?>
-<ds:datastoreItem xmlns:ds="http://schemas.openxmlformats.org/officeDocument/2006/customXml" ds:itemID="{5DE70DB4-2A93-4FAA-98C3-57B7234CACDD}">
+<ds:datastoreItem xmlns:ds="http://schemas.openxmlformats.org/officeDocument/2006/customXml" ds:itemID="{977D4FF4-B95D-44BE-9E51-5CBC873A47AC}">
   <ds:schemaRefs>
     <ds:schemaRef ds:uri="http://schemas.openxmlformats.org/officeDocument/2006/bibliography"/>
   </ds:schemaRefs>

</xml_diff>